<commit_message>
Fin de la semaine n°4
</commit_message>
<xml_diff>
--- a/doc/R-306-TRD01-306Latruelle.docx
+++ b/doc/R-306-TRD01-306Latruelle.docx
@@ -1645,7 +1645,7 @@
             <w:noProof/>
             <w:webHidden/>
           </w:rPr>
-          <w:t>4</w:t>
+          <w:t>5</w:t>
         </w:r>
         <w:r>
           <w:rPr>
@@ -1739,7 +1739,7 @@
             <w:noProof/>
             <w:webHidden/>
           </w:rPr>
-          <w:t>4</w:t>
+          <w:t>5</w:t>
         </w:r>
         <w:r>
           <w:rPr>
@@ -2009,7 +2009,7 @@
             <w:noProof/>
             <w:webHidden/>
           </w:rPr>
-          <w:t>6</w:t>
+          <w:t>7</w:t>
         </w:r>
         <w:r>
           <w:rPr>
@@ -2103,7 +2103,7 @@
             <w:noProof/>
             <w:webHidden/>
           </w:rPr>
-          <w:t>6</w:t>
+          <w:t>7</w:t>
         </w:r>
         <w:r>
           <w:rPr>
@@ -2193,7 +2193,7 @@
             <w:noProof/>
             <w:webHidden/>
           </w:rPr>
-          <w:t>6</w:t>
+          <w:t>7</w:t>
         </w:r>
         <w:r>
           <w:rPr>
@@ -2283,7 +2283,7 @@
             <w:noProof/>
             <w:webHidden/>
           </w:rPr>
-          <w:t>6</w:t>
+          <w:t>7</w:t>
         </w:r>
         <w:r>
           <w:rPr>
@@ -2373,7 +2373,7 @@
             <w:noProof/>
             <w:webHidden/>
           </w:rPr>
-          <w:t>6</w:t>
+          <w:t>7</w:t>
         </w:r>
         <w:r>
           <w:rPr>
@@ -2467,7 +2467,7 @@
             <w:noProof/>
             <w:webHidden/>
           </w:rPr>
-          <w:t>6</w:t>
+          <w:t>7</w:t>
         </w:r>
         <w:r>
           <w:rPr>
@@ -2557,7 +2557,7 @@
             <w:noProof/>
             <w:webHidden/>
           </w:rPr>
-          <w:t>6</w:t>
+          <w:t>7</w:t>
         </w:r>
         <w:r>
           <w:rPr>
@@ -2647,7 +2647,7 @@
             <w:noProof/>
             <w:webHidden/>
           </w:rPr>
-          <w:t>6</w:t>
+          <w:t>7</w:t>
         </w:r>
         <w:r>
           <w:rPr>
@@ -2737,7 +2737,7 @@
             <w:noProof/>
             <w:webHidden/>
           </w:rPr>
-          <w:t>6</w:t>
+          <w:t>7</w:t>
         </w:r>
         <w:r>
           <w:rPr>
@@ -3195,7 +3195,7 @@
             <w:noProof/>
             <w:webHidden/>
           </w:rPr>
-          <w:t>7</w:t>
+          <w:t>8</w:t>
         </w:r>
         <w:r>
           <w:rPr>
@@ -3285,7 +3285,7 @@
             <w:noProof/>
             <w:webHidden/>
           </w:rPr>
-          <w:t>7</w:t>
+          <w:t>8</w:t>
         </w:r>
         <w:r>
           <w:rPr>
@@ -3375,7 +3375,7 @@
             <w:noProof/>
             <w:webHidden/>
           </w:rPr>
-          <w:t>7</w:t>
+          <w:t>8</w:t>
         </w:r>
         <w:r>
           <w:rPr>
@@ -3465,7 +3465,7 @@
             <w:noProof/>
             <w:webHidden/>
           </w:rPr>
-          <w:t>7</w:t>
+          <w:t>8</w:t>
         </w:r>
         <w:r>
           <w:rPr>
@@ -3559,7 +3559,7 @@
             <w:noProof/>
             <w:webHidden/>
           </w:rPr>
-          <w:t>7</w:t>
+          <w:t>8</w:t>
         </w:r>
         <w:r>
           <w:rPr>
@@ -4258,176 +4258,147 @@
     </w:p>
     <w:p>
       <w:pPr>
-        <w:pStyle w:val="Informations"/>
-      </w:pPr>
-      <w:r>
-        <w:t xml:space="preserve">Ce paragraphe présente </w:t>
-      </w:r>
-      <w:r>
-        <w:t xml:space="preserve">tout d’abord </w:t>
-      </w:r>
-      <w:r>
-        <w:t>le</w:t>
-      </w:r>
-      <w:r>
-        <w:t>s</w:t>
-      </w:r>
-      <w:r>
-        <w:t xml:space="preserve"> </w:t>
-      </w:r>
-      <w:r>
-        <w:t xml:space="preserve">éléments de </w:t>
-      </w:r>
-      <w:r>
-        <w:t>p</w:t>
-      </w:r>
-      <w:r>
-        <w:t>lanning</w:t>
-      </w:r>
-      <w:r>
-        <w:t xml:space="preserve"> connus dès le départ</w:t>
-      </w:r>
-    </w:p>
-    <w:p>
-      <w:pPr>
-        <w:pStyle w:val="Informations"/>
-        <w:numPr>
-          <w:ilvl w:val="0"/>
-          <w:numId w:val="5"/>
-        </w:numPr>
-      </w:pPr>
-      <w:r>
-        <w:t>D</w:t>
-      </w:r>
-      <w:r>
-        <w:t>ate de début</w:t>
-      </w:r>
-    </w:p>
-    <w:p>
-      <w:pPr>
-        <w:pStyle w:val="Informations"/>
-        <w:numPr>
-          <w:ilvl w:val="0"/>
-          <w:numId w:val="5"/>
-        </w:numPr>
-      </w:pPr>
-      <w:r>
-        <w:t>D</w:t>
-      </w:r>
-      <w:r>
-        <w:t>ate de fin</w:t>
-      </w:r>
-    </w:p>
-    <w:p>
-      <w:pPr>
-        <w:pStyle w:val="Informations"/>
-        <w:numPr>
-          <w:ilvl w:val="0"/>
-          <w:numId w:val="5"/>
-        </w:numPr>
-      </w:pPr>
-      <w:r>
-        <w:t>V</w:t>
-      </w:r>
-      <w:r>
-        <w:t>acances et congés</w:t>
-      </w:r>
-    </w:p>
-    <w:p>
-      <w:pPr>
-        <w:pStyle w:val="Informations"/>
-        <w:numPr>
-          <w:ilvl w:val="0"/>
-          <w:numId w:val="5"/>
-        </w:numPr>
-      </w:pPr>
-      <w:r>
-        <w:t>Nombre d’heures par semaine dédiées au projet</w:t>
-      </w:r>
-    </w:p>
-    <w:p>
-      <w:pPr>
-        <w:pStyle w:val="Informations"/>
-      </w:pPr>
-    </w:p>
-    <w:p>
-      <w:pPr>
-        <w:pStyle w:val="Informations"/>
-      </w:pPr>
-      <w:r>
-        <w:t>On propose ensuite une découpe en sprints. Pour chaque sprint, on spécifie :</w:t>
-      </w:r>
-    </w:p>
-    <w:p>
-      <w:pPr>
-        <w:pStyle w:val="Informations"/>
-        <w:numPr>
-          <w:ilvl w:val="0"/>
-          <w:numId w:val="6"/>
-        </w:numPr>
-      </w:pPr>
-      <w:r>
-        <w:t>Le but du sprint</w:t>
-      </w:r>
-    </w:p>
-    <w:p>
-      <w:pPr>
-        <w:pStyle w:val="Informations"/>
-        <w:numPr>
-          <w:ilvl w:val="0"/>
-          <w:numId w:val="6"/>
-        </w:numPr>
-      </w:pPr>
-      <w:r>
-        <w:t xml:space="preserve">La date/heure de la sprint </w:t>
+        <w:pStyle w:val="Corpsdetexte"/>
+      </w:pPr>
+    </w:p>
+    <w:p>
+      <w:pPr>
+        <w:pStyle w:val="Corpsdetexte"/>
+      </w:pPr>
+      <w:r>
+        <w:t>Le projet se déroulera du 19.02.2024 au 15.03.2024. Pendant cette période, il y aura une pause (Vacances : Relâche) du 10.02.2024 au 18.02.2024. L'équipe pourra travailler sur le projet deux périodes (2 x 45 min = 1h30 min) par semaine pendant quatre semaines.</w:t>
+      </w:r>
+    </w:p>
+    <w:p>
+      <w:pPr>
+        <w:pStyle w:val="Corpsdetexte"/>
+      </w:pPr>
+    </w:p>
+    <w:p>
+      <w:pPr>
+        <w:pStyle w:val="Corpsdetexte"/>
+      </w:pPr>
+      <w:r>
+        <w:t>Les sprints sont organisés selon les étages et la difficulté de leur construction. Nous les avons classés de cette façon :</w:t>
+      </w:r>
+    </w:p>
+    <w:p>
+      <w:pPr>
+        <w:pStyle w:val="Corpsdetexte"/>
+      </w:pPr>
+      <w:r>
+        <w:t xml:space="preserve">- Sprint n°2 : Il est prévu de construire la base de l'hôtel, c'est-à-dire les murs, la porte principale et de commencer à construire le rez-de-chaussée. Date du Sprint </w:t>
       </w:r>
       <w:proofErr w:type="spellStart"/>
       <w:r>
-        <w:t>review</w:t>
+        <w:t>Review</w:t>
       </w:r>
       <w:proofErr w:type="spellEnd"/>
-    </w:p>
-    <w:p>
-      <w:pPr>
-        <w:pStyle w:val="Informations"/>
-      </w:pPr>
+      <w:r>
+        <w:t>: 26.02.2024</w:t>
+      </w:r>
+    </w:p>
+    <w:p>
+      <w:pPr>
+        <w:pStyle w:val="Corpsdetexte"/>
+      </w:pPr>
+      <w:r>
+        <w:t xml:space="preserve">- Sprint n°3 : Il est prévu de finir la construction du rez-de-chaussée pendant ce sprint et, si possible, de commencer la construction du premier étage. Date du Sprint </w:t>
+      </w:r>
+      <w:proofErr w:type="spellStart"/>
+      <w:r>
+        <w:t>Review</w:t>
+      </w:r>
+      <w:proofErr w:type="spellEnd"/>
+      <w:r>
+        <w:t>: 27.02.2024</w:t>
+      </w:r>
+    </w:p>
+    <w:p>
+      <w:pPr>
+        <w:pStyle w:val="Corpsdetexte"/>
+      </w:pPr>
+      <w:r>
+        <w:t xml:space="preserve">- Sprint n°4 : Il est prévu de finir la construction du premier étage pendant ce sprint et, si possible, de commencer la construction des étages qui contiennent toutes les chambres. </w:t>
+      </w:r>
+      <w:r>
+        <w:t xml:space="preserve">Date du Sprint </w:t>
+      </w:r>
+      <w:proofErr w:type="spellStart"/>
+      <w:r>
+        <w:t>Review</w:t>
+      </w:r>
+      <w:proofErr w:type="spellEnd"/>
+      <w:r>
+        <w:t xml:space="preserve"> : 05.03.2024</w:t>
+      </w:r>
+    </w:p>
+    <w:p>
+      <w:pPr>
+        <w:pStyle w:val="Corpsdetexte"/>
+      </w:pPr>
+      <w:r>
+        <w:lastRenderedPageBreak/>
+        <w:t>- Sprint n°</w:t>
+      </w:r>
+      <w:bookmarkStart w:id="19" w:name="_GoBack"/>
+      <w:bookmarkEnd w:id="19"/>
+      <w:r>
+        <w:t xml:space="preserve">5 : Pendant ce sprint, il est prévu de terminer le bâtiment avec la construction des étages de chambres. </w:t>
+      </w:r>
+      <w:r>
+        <w:t xml:space="preserve">Date du Sprint </w:t>
+      </w:r>
+      <w:proofErr w:type="spellStart"/>
+      <w:r>
+        <w:t>Review</w:t>
+      </w:r>
+      <w:proofErr w:type="spellEnd"/>
+      <w:r>
+        <w:t>: 12.03.2024</w:t>
+      </w:r>
     </w:p>
     <w:p>
       <w:pPr>
         <w:pStyle w:val="Titre1"/>
       </w:pPr>
-      <w:bookmarkStart w:id="19" w:name="_Toc532179957"/>
-      <w:bookmarkStart w:id="20" w:name="_Toc165969641"/>
-      <w:bookmarkStart w:id="21" w:name="_Toc128323767"/>
+      <w:bookmarkStart w:id="20" w:name="_Toc532179957"/>
+      <w:bookmarkStart w:id="21" w:name="_Toc165969641"/>
+      <w:bookmarkStart w:id="22" w:name="_Toc128323767"/>
       <w:r>
         <w:t>Analyse</w:t>
       </w:r>
-      <w:bookmarkEnd w:id="19"/>
       <w:bookmarkEnd w:id="20"/>
+      <w:bookmarkEnd w:id="21"/>
       <w:r>
         <w:t xml:space="preserve"> fonctionnelle</w:t>
       </w:r>
-      <w:bookmarkEnd w:id="21"/>
+      <w:bookmarkEnd w:id="22"/>
     </w:p>
     <w:p>
       <w:pPr>
         <w:pStyle w:val="Retraitcorpsdetexte"/>
       </w:pPr>
-      <w:bookmarkStart w:id="22" w:name="_Toc532179959"/>
-      <w:bookmarkStart w:id="23" w:name="_Toc165969643"/>
+      <w:bookmarkStart w:id="23" w:name="_Toc532179959"/>
+      <w:bookmarkStart w:id="24" w:name="_Toc165969643"/>
     </w:p>
     <w:p>
       <w:pPr>
         <w:pStyle w:val="Titre3"/>
       </w:pPr>
-      <w:bookmarkStart w:id="24" w:name="_Toc128323768"/>
+      <w:bookmarkStart w:id="25" w:name="_Toc128323768"/>
       <w:r>
         <w:t>Chambre</w:t>
       </w:r>
+    </w:p>
+    <w:p>
+      <w:pPr>
+        <w:pStyle w:val="Retraitcorpsdetexte3"/>
+      </w:pPr>
     </w:p>
     <w:tbl>
       <w:tblPr>
-        <w:tblW w:w="0" w:type="auto"/>
+        <w:tblW w:w="100" w:type="auto"/>
         <w:tblBorders>
           <w:top w:val="single" w:sz="4" w:space="0" w:color="auto"/>
           <w:left w:val="single" w:sz="4" w:space="0" w:color="auto"/>
@@ -4500,8 +4471,8 @@
               <w:tblLook w:val="0000" w:firstRow="0" w:lastRow="0" w:firstColumn="0" w:lastColumn="0" w:noHBand="0" w:noVBand="0"/>
             </w:tblPr>
             <w:tblGrid>
-              <w:gridCol w:w="1483"/>
-              <w:gridCol w:w="7557"/>
+              <w:gridCol w:w="1403"/>
+              <w:gridCol w:w="7637"/>
             </w:tblGrid>
             <w:tr>
               <w:tblPrEx>
@@ -4526,7 +4497,7 @@
                 </w:tcPr>
                 <w:p>
                   <w:r>
-                    <w:t>Dans la chambre quand je suis sur le lit je vois par la/les fenêtre une magnifique vue</w:t>
+                    <w:t>Dans la chambre quand je suis sur le lit je vois par la/les fenêtre une magnifique vue à travers une fenêtre de 3mètres sur 1mètre</w:t>
                   </w:r>
                 </w:p>
               </w:tc>
@@ -4544,7 +4515,6 @@
                 </w:tcPr>
                 <w:p>
                   <w:r>
-                    <w:lastRenderedPageBreak/>
                     <w:t>Toilette</w:t>
                   </w:r>
                 </w:p>
@@ -4555,7 +4525,7 @@
                 </w:tcPr>
                 <w:p>
                   <w:r>
-                    <w:t>Dans la chambre quand je dois aller au toilette elles sentent bon, sont luxueuses et sont bien équipé</w:t>
+                    <w:t>Dans la chambre quand je dois aller dans la salle de bain elles sentent bon, sont luxueuses et sont bien équipé</w:t>
                   </w:r>
                 </w:p>
               </w:tc>
@@ -4583,7 +4553,7 @@
                 </w:tcPr>
                 <w:p>
                   <w:r>
-                    <w:t>Quand je rentre dans la chambre Il y a à côté de la porte un porte-manteau pour accueillir les vestes de tous les utilisateurs de la chambre.</w:t>
+                    <w:t>Quand je rentre dans la chambre (par la porte) Il y a à côté de la porte un porte-manteau pour accueillir les vestes de tous les utilisateurs de la chambre.</w:t>
                   </w:r>
                 </w:p>
               </w:tc>
@@ -4611,7 +4581,7 @@
                 </w:tcPr>
                 <w:p>
                   <w:r>
-                    <w:t>Quand je rentre dans la salle de bain de la chambre il y a une douche équipé avec de l'eau froide et de l'eau chaude</w:t>
+                    <w:t>Quand je rentre dans la salle de bain de la chambre il y a une douche à l'italienne équipée avec de l'eau froide et chaude</w:t>
                   </w:r>
                 </w:p>
               </w:tc>
@@ -4639,7 +4609,7 @@
                 </w:tcPr>
                 <w:p>
                   <w:r>
-                    <w:t>Dans la chambre Il y a une table accompagner d'une théière, d'une cafetière, de tasse pour chaque utilisateur de la chambre, de cuillères, de sucre, de sachet de thé de différents goût et différentes capsules à café</w:t>
+                    <w:t>Dans la chambre Il y a une table accompagner de chaise (une pour chaque occupant de la chambre), d'une théière, d'une cafetière, de tasse(s) pour chacun des utilisateurs de la chambre, de cuillères, de sucre, de sachet de thé de différents goût et différentes capsules à café</w:t>
                   </w:r>
                 </w:p>
               </w:tc>
@@ -4667,7 +4637,15 @@
                 </w:tcPr>
                 <w:p>
                   <w:r>
-                    <w:t>Sur chaque lit (pour une personne) dans la chambre il y a une prise à moins de 1 mètre</w:t>
+                    <w:t xml:space="preserve">Sur chaque lit (pour chaque utilisateur de la chambre) dans la chambre il y a une prise UE à moins de 1 mètre pour permettre </w:t>
+                  </w:r>
+                  <w:proofErr w:type="spellStart"/>
+                  <w:r>
+                    <w:t>au</w:t>
+                  </w:r>
+                  <w:proofErr w:type="spellEnd"/>
+                  <w:r>
+                    <w:t xml:space="preserve"> utilisateurs de charger leurs appareils électroniques</w:t>
                   </w:r>
                 </w:p>
               </w:tc>
@@ -4695,7 +4673,7 @@
                 </w:tcPr>
                 <w:p>
                   <w:r>
-                    <w:t>En hiver, quand il fait froid Il y a assez de chauffage que j'ai la possibilités de démarrer pour avoir chaud.</w:t>
+                    <w:t>En hiver, quand il fait froid Il y a des radiateur que j'ai la possibilité de démarrer pour avoir chaud.</w:t>
                   </w:r>
                 </w:p>
               </w:tc>
@@ -4723,7 +4701,155 @@
                 </w:tcPr>
                 <w:p>
                   <w:r>
-                    <w:t>Quand je suis dans n'importe le quelle des lits  je vois au minimum une télévision (sachant qu'il y en a au maximum 2)</w:t>
+                    <w:t>Quand je suis dans n'importe lequel des lits  je vois au minimum une télévision (sachant qu'il y en a au maximum 2)</w:t>
+                  </w:r>
+                </w:p>
+              </w:tc>
+            </w:tr>
+            <w:tr>
+              <w:tblPrEx>
+                <w:tblCellMar>
+                  <w:top w:w="0" w:type="dxa"/>
+                  <w:bottom w:w="0" w:type="dxa"/>
+                </w:tblCellMar>
+              </w:tblPrEx>
+              <w:tc>
+                <w:tcPr>
+                  <w:tcW w:w="0" w:type="auto"/>
+                </w:tcPr>
+                <w:p>
+                  <w:r>
+                    <w:t>Salle de bain</w:t>
+                  </w:r>
+                </w:p>
+              </w:tc>
+              <w:tc>
+                <w:tcPr>
+                  <w:tcW w:w="0" w:type="auto"/>
+                </w:tcPr>
+                <w:p>
+                  <w:r>
+                    <w:t>Quand je rentre dans la salle de bain il y a un lavabo collé à un mur avec de l'eau chaude et froide avec un miroir fixé au mur.</w:t>
+                  </w:r>
+                </w:p>
+              </w:tc>
+            </w:tr>
+            <w:tr>
+              <w:tblPrEx>
+                <w:tblCellMar>
+                  <w:top w:w="0" w:type="dxa"/>
+                  <w:bottom w:w="0" w:type="dxa"/>
+                </w:tblCellMar>
+              </w:tblPrEx>
+              <w:tc>
+                <w:tcPr>
+                  <w:tcW w:w="0" w:type="auto"/>
+                </w:tcPr>
+                <w:p>
+                  <w:r>
+                    <w:t>porte de la salle de bain</w:t>
+                  </w:r>
+                </w:p>
+              </w:tc>
+              <w:tc>
+                <w:tcPr>
+                  <w:tcW w:w="0" w:type="auto"/>
+                </w:tcPr>
+                <w:p>
+                  <w:r>
+                    <w:t xml:space="preserve">Quand je rentre dans la salle de bain je passe par une porte en bois qui </w:t>
+                  </w:r>
+                  <w:proofErr w:type="spellStart"/>
+                  <w:r>
+                    <w:t>à</w:t>
+                  </w:r>
+                  <w:proofErr w:type="spellEnd"/>
+                  <w:r>
+                    <w:t xml:space="preserve"> la possibilité de se fermer à clé.</w:t>
+                  </w:r>
+                </w:p>
+              </w:tc>
+            </w:tr>
+            <w:tr>
+              <w:tblPrEx>
+                <w:tblCellMar>
+                  <w:top w:w="0" w:type="dxa"/>
+                  <w:bottom w:w="0" w:type="dxa"/>
+                </w:tblCellMar>
+              </w:tblPrEx>
+              <w:tc>
+                <w:tcPr>
+                  <w:tcW w:w="0" w:type="auto"/>
+                </w:tcPr>
+                <w:p>
+                  <w:r>
+                    <w:t>draps lits</w:t>
+                  </w:r>
+                </w:p>
+              </w:tc>
+              <w:tc>
+                <w:tcPr>
+                  <w:tcW w:w="0" w:type="auto"/>
+                </w:tcPr>
+                <w:p>
+                  <w:r>
+                    <w:t>Quand je m'allonge dans le lit de la chambre, il y a les draps nécessaire au confort des utilisateurs.</w:t>
+                  </w:r>
+                </w:p>
+              </w:tc>
+            </w:tr>
+            <w:tr>
+              <w:tblPrEx>
+                <w:tblCellMar>
+                  <w:top w:w="0" w:type="dxa"/>
+                  <w:bottom w:w="0" w:type="dxa"/>
+                </w:tblCellMar>
+              </w:tblPrEx>
+              <w:tc>
+                <w:tcPr>
+                  <w:tcW w:w="0" w:type="auto"/>
+                </w:tcPr>
+                <w:p>
+                  <w:r>
+                    <w:t>Linge</w:t>
+                  </w:r>
+                </w:p>
+              </w:tc>
+              <w:tc>
+                <w:tcPr>
+                  <w:tcW w:w="0" w:type="auto"/>
+                </w:tcPr>
+                <w:p>
+                  <w:r>
+                    <w:t>Quand je rentre dans la salle de bain, à côté de la douche il y a un support pour sécher les linges avec des linges propres pour chacun des utilisateurs de la chambre.</w:t>
+                  </w:r>
+                </w:p>
+              </w:tc>
+            </w:tr>
+            <w:tr>
+              <w:tblPrEx>
+                <w:tblCellMar>
+                  <w:top w:w="0" w:type="dxa"/>
+                  <w:bottom w:w="0" w:type="dxa"/>
+                </w:tblCellMar>
+              </w:tblPrEx>
+              <w:tc>
+                <w:tcPr>
+                  <w:tcW w:w="0" w:type="auto"/>
+                </w:tcPr>
+                <w:p>
+                  <w:r>
+                    <w:t>Etage</w:t>
+                  </w:r>
+                </w:p>
+              </w:tc>
+              <w:tc>
+                <w:tcPr>
+                  <w:tcW w:w="0" w:type="auto"/>
+                </w:tcPr>
+                <w:p>
+                  <w:r>
+                    <w:t>Les chambres sont au 2e, 3e, 4e étage</w:t>
                   </w:r>
                 </w:p>
               </w:tc>
@@ -4735,14 +4861,15 @@
     </w:tbl>
     <w:p>
       <w:pPr>
+        <w:pStyle w:val="Retraitcorpsdetexte3"/>
+        <w:ind w:left="0"/>
+      </w:pPr>
+    </w:p>
+    <w:p>
+      <w:pPr>
         <w:pStyle w:val="Titre3"/>
-        <w:numPr>
-          <w:ilvl w:val="2"/>
-          <w:numId w:val="7"/>
-        </w:numPr>
-      </w:pPr>
-      <w:r>
-        <w:lastRenderedPageBreak/>
+      </w:pPr>
+      <w:r>
         <w:t>SPA</w:t>
       </w:r>
     </w:p>
@@ -4821,37 +4948,9 @@
               <w:tblLook w:val="0000" w:firstRow="0" w:lastRow="0" w:firstColumn="0" w:lastColumn="0" w:noHBand="0" w:noVBand="0"/>
             </w:tblPr>
             <w:tblGrid>
-              <w:gridCol w:w="1100"/>
-              <w:gridCol w:w="7940"/>
+              <w:gridCol w:w="1167"/>
+              <w:gridCol w:w="7873"/>
             </w:tblGrid>
-            <w:tr>
-              <w:tblPrEx>
-                <w:tblCellMar>
-                  <w:top w:w="0" w:type="dxa"/>
-                  <w:bottom w:w="0" w:type="dxa"/>
-                </w:tblCellMar>
-              </w:tblPrEx>
-              <w:tc>
-                <w:tcPr>
-                  <w:tcW w:w="0" w:type="auto"/>
-                </w:tcPr>
-                <w:p>
-                  <w:r>
-                    <w:t>Piscine</w:t>
-                  </w:r>
-                </w:p>
-              </w:tc>
-              <w:tc>
-                <w:tcPr>
-                  <w:tcW w:w="0" w:type="auto"/>
-                </w:tcPr>
-                <w:p>
-                  <w:r>
-                    <w:t>Si je veux aller faire du sport en nageant il y a une piscine calme avec des lignées pour nager. Il y a une lignée par vitesse et il y a 3 vitesse indiqués: Lente, Moyen, Rapide pour séparer les nageurs en niveau.</w:t>
-                  </w:r>
-                </w:p>
-              </w:tc>
-            </w:tr>
             <w:tr>
               <w:tblPrEx>
                 <w:tblCellMar>
@@ -4936,7 +5035,7 @@
                 </w:tcPr>
                 <w:p>
                   <w:r>
-                    <w:t>Sur le côté de la piscine en cas d'accidents  il y a des bouées de sauvetage</w:t>
+                    <w:t>Sur le côté de chaque bassin du spa en cas d'accidents  il y a des bouées de sauvetage</w:t>
                   </w:r>
                 </w:p>
               </w:tc>
@@ -4964,7 +5063,7 @@
                 </w:tcPr>
                 <w:p>
                   <w:r>
-                    <w:t>Dans la piscine  Il y a un bar avec des cocktails</w:t>
+                    <w:t>Dans la piscine  Il y a un bar à des cocktails</w:t>
                   </w:r>
                 </w:p>
               </w:tc>
@@ -4982,6 +5081,7 @@
                 </w:tcPr>
                 <w:p>
                   <w:r>
+                    <w:lastRenderedPageBreak/>
                     <w:t>Lumières</w:t>
                   </w:r>
                 </w:p>
@@ -5038,7 +5138,7 @@
                 </w:tcPr>
                 <w:p>
                   <w:r>
-                    <w:t>ticket d'entrée</w:t>
+                    <w:t>SPA étage</w:t>
                   </w:r>
                 </w:p>
               </w:tc>
@@ -5048,15 +5148,71 @@
                 </w:tcPr>
                 <w:p>
                   <w:r>
-                    <w:t>à l'</w:t>
+                    <w:t xml:space="preserve">Quand je veux aller au SPA, je dois me rendre au 1er étage de l'hôtel qui contient celui-ci, la salle de sport, les vestiaires et </w:t>
                   </w:r>
                   <w:proofErr w:type="spellStart"/>
                   <w:r>
-                    <w:t>entrer</w:t>
+                    <w:t>et</w:t>
                   </w:r>
                   <w:proofErr w:type="spellEnd"/>
                   <w:r>
-                    <w:t xml:space="preserve"> du SPA Il y a des tourniquets pour valider notre entrer et notre sortie</w:t>
+                    <w:t xml:space="preserve"> la salle de jeu.</w:t>
+                  </w:r>
+                </w:p>
+              </w:tc>
+            </w:tr>
+            <w:tr>
+              <w:tblPrEx>
+                <w:tblCellMar>
+                  <w:top w:w="0" w:type="dxa"/>
+                  <w:bottom w:w="0" w:type="dxa"/>
+                </w:tblCellMar>
+              </w:tblPrEx>
+              <w:tc>
+                <w:tcPr>
+                  <w:tcW w:w="0" w:type="auto"/>
+                </w:tcPr>
+                <w:p>
+                  <w:r>
+                    <w:t>Piscine</w:t>
+                  </w:r>
+                </w:p>
+              </w:tc>
+              <w:tc>
+                <w:tcPr>
+                  <w:tcW w:w="0" w:type="auto"/>
+                </w:tcPr>
+                <w:p>
+                  <w:r>
+                    <w:t>Au milieu du spa il y a un grand bassin contenant les bains à remous.</w:t>
+                  </w:r>
+                </w:p>
+              </w:tc>
+            </w:tr>
+            <w:tr>
+              <w:tblPrEx>
+                <w:tblCellMar>
+                  <w:top w:w="0" w:type="dxa"/>
+                  <w:bottom w:w="0" w:type="dxa"/>
+                </w:tblCellMar>
+              </w:tblPrEx>
+              <w:tc>
+                <w:tcPr>
+                  <w:tcW w:w="0" w:type="auto"/>
+                </w:tcPr>
+                <w:p>
+                  <w:r>
+                    <w:t>Hammam</w:t>
+                  </w:r>
+                </w:p>
+              </w:tc>
+              <w:tc>
+                <w:tcPr>
+                  <w:tcW w:w="0" w:type="auto"/>
+                </w:tcPr>
+                <w:p>
+                  <w:r>
+                    <w:t>Sur le côté de la salle principale du SPA, il y a une porte menant dans un hammam. La salle est en forme de cercle contre les murer le sol qui est surélevé pour pouvoir s'assoir et une fontaine au centre.</w:t>
                   </w:r>
                 </w:p>
               </w:tc>
@@ -5154,8 +5310,8 @@
               <w:tblLook w:val="0000" w:firstRow="0" w:lastRow="0" w:firstColumn="0" w:lastColumn="0" w:noHBand="0" w:noVBand="0"/>
             </w:tblPr>
             <w:tblGrid>
-              <w:gridCol w:w="1611"/>
-              <w:gridCol w:w="7429"/>
+              <w:gridCol w:w="1479"/>
+              <w:gridCol w:w="7561"/>
             </w:tblGrid>
             <w:tr>
               <w:tblPrEx>
@@ -5180,7 +5336,7 @@
                 </w:tcPr>
                 <w:p>
                   <w:r>
-                    <w:t>Dans une salle de logistique à côtés des armoires de stockages des linges, draps, etc. Il y a 2 machines à laver le linge qui fonctionne</w:t>
+                    <w:t>Dans une salle de logistique à côtés des armoires de stockages des linges, draps, etc. Il y a 2 machines à laver le linge qui fonctionnent</w:t>
                   </w:r>
                 </w:p>
               </w:tc>
@@ -5210,11 +5366,9 @@
                   <w:r>
                     <w:t xml:space="preserve">A </w:t>
                   </w:r>
-                  <w:proofErr w:type="spellStart"/>
                   <w:r>
-                    <w:t>cotés</w:t>
+                    <w:t>côtés</w:t>
                   </w:r>
-                  <w:proofErr w:type="spellEnd"/>
                   <w:r>
                     <w:t xml:space="preserve"> des machines à laver le linge il y a assez d'armoire pour stocker les draps et les linges de toutes les chambres de l'étage</w:t>
                   </w:r>
@@ -5236,11 +5390,9 @@
                   <w:r>
                     <w:t xml:space="preserve">par </w:t>
                   </w:r>
-                  <w:proofErr w:type="spellStart"/>
                   <w:r>
-                    <w:t>etage</w:t>
+                    <w:t>étage</w:t>
                   </w:r>
-                  <w:proofErr w:type="spellEnd"/>
                 </w:p>
               </w:tc>
               <w:tc>
@@ -5249,7 +5401,153 @@
                 </w:tcPr>
                 <w:p>
                   <w:r>
-                    <w:t>Sur chaque étages Il y a une salle de logistique</w:t>
+                    <w:t>Sur chaque étages Il y a une salle de logistique placer pour faciliter le nettoyage des chambres de l'étage.</w:t>
+                  </w:r>
+                </w:p>
+              </w:tc>
+            </w:tr>
+            <w:tr>
+              <w:tblPrEx>
+                <w:tblCellMar>
+                  <w:top w:w="0" w:type="dxa"/>
+                  <w:bottom w:w="0" w:type="dxa"/>
+                </w:tblCellMar>
+              </w:tblPrEx>
+              <w:tc>
+                <w:tcPr>
+                  <w:tcW w:w="0" w:type="auto"/>
+                </w:tcPr>
+                <w:p>
+                  <w:r>
+                    <w:t>Port</w:t>
+                  </w:r>
+                </w:p>
+              </w:tc>
+              <w:tc>
+                <w:tcPr>
+                  <w:tcW w:w="0" w:type="auto"/>
+                </w:tcPr>
+                <w:p>
+                  <w:r>
+                    <w:t>Quand je rentre dans une des salles de logistique, il y a un petit panneau indiquant que cette pièce est réserver au personnel</w:t>
+                  </w:r>
+                </w:p>
+              </w:tc>
+            </w:tr>
+            <w:tr>
+              <w:tblPrEx>
+                <w:tblCellMar>
+                  <w:top w:w="0" w:type="dxa"/>
+                  <w:bottom w:w="0" w:type="dxa"/>
+                </w:tblCellMar>
+              </w:tblPrEx>
+              <w:tc>
+                <w:tcPr>
+                  <w:tcW w:w="0" w:type="auto"/>
+                </w:tcPr>
+                <w:p>
+                  <w:r>
+                    <w:t>Armoire de stockage cadeau</w:t>
+                  </w:r>
+                </w:p>
+              </w:tc>
+              <w:tc>
+                <w:tcPr>
+                  <w:tcW w:w="0" w:type="auto"/>
+                </w:tcPr>
+                <w:p>
+                  <w:r>
+                    <w:t>Quand je rentre dans la salle il y a une armoire et un frigo contenant les cadeau offert au usager de la chambre, c'est-à-dire une bouteille d'eau fraiche(donc dans le frigo), des carré de chocolat emballés, des sachets de thé de différents goûts dont les préférés des utilisateurs et des capsules de cafés de différentes sortes dont les préférés des utilisateurs.</w:t>
+                  </w:r>
+                </w:p>
+              </w:tc>
+            </w:tr>
+            <w:tr>
+              <w:tblPrEx>
+                <w:tblCellMar>
+                  <w:top w:w="0" w:type="dxa"/>
+                  <w:bottom w:w="0" w:type="dxa"/>
+                </w:tblCellMar>
+              </w:tblPrEx>
+              <w:tc>
+                <w:tcPr>
+                  <w:tcW w:w="0" w:type="auto"/>
+                </w:tcPr>
+                <w:p>
+                  <w:r>
+                    <w:t>lumière</w:t>
+                  </w:r>
+                </w:p>
+              </w:tc>
+              <w:tc>
+                <w:tcPr>
+                  <w:tcW w:w="0" w:type="auto"/>
+                </w:tcPr>
+                <w:p>
+                  <w:r>
+                    <w:t>La salle est éclairer par des néant situer sur le plafond de la salle de sorte à que les néant éclaire chaque partie de la salle pour aider les employer à voir ce qu'ils font.</w:t>
+                  </w:r>
+                </w:p>
+              </w:tc>
+            </w:tr>
+            <w:tr>
+              <w:tblPrEx>
+                <w:tblCellMar>
+                  <w:top w:w="0" w:type="dxa"/>
+                  <w:bottom w:w="0" w:type="dxa"/>
+                </w:tblCellMar>
+              </w:tblPrEx>
+              <w:tc>
+                <w:tcPr>
+                  <w:tcW w:w="0" w:type="auto"/>
+                </w:tcPr>
+                <w:p>
+                  <w:r>
+                    <w:t>lavabo</w:t>
+                  </w:r>
+                </w:p>
+              </w:tc>
+              <w:tc>
+                <w:tcPr>
+                  <w:tcW w:w="0" w:type="auto"/>
+                </w:tcPr>
+                <w:p>
+                  <w:r>
+                    <w:t>Dan</w:t>
+                  </w:r>
+                  <w:r>
+                    <w:t>s la salle il y a à côté des</w:t>
+                  </w:r>
+                  <w:r>
+                    <w:t xml:space="preserve"> machines à laver un lavabo professionnel</w:t>
+                  </w:r>
+                </w:p>
+              </w:tc>
+            </w:tr>
+            <w:tr>
+              <w:tblPrEx>
+                <w:tblCellMar>
+                  <w:top w:w="0" w:type="dxa"/>
+                  <w:bottom w:w="0" w:type="dxa"/>
+                </w:tblCellMar>
+              </w:tblPrEx>
+              <w:tc>
+                <w:tcPr>
+                  <w:tcW w:w="0" w:type="auto"/>
+                </w:tcPr>
+                <w:p>
+                  <w:r>
+                    <w:t>étagère produits de nettoyage</w:t>
+                  </w:r>
+                </w:p>
+              </w:tc>
+              <w:tc>
+                <w:tcPr>
+                  <w:tcW w:w="0" w:type="auto"/>
+                </w:tcPr>
+                <w:p>
+                  <w:r>
+                    <w:t>Contre l'un des mures de la salle à côté de balais, aspirateur, et autre outils de nettoyage il y a une étagère contenant plusieurs fois chaque produits nécessaire au nettoyage et à l'entretien de l'étage.</w:t>
                   </w:r>
                 </w:p>
               </w:tc>
@@ -5259,110 +5557,104 @@
         </w:tc>
       </w:tr>
     </w:tbl>
-    <w:p>
-      <w:bookmarkStart w:id="25" w:name="_GoBack"/>
-      <w:bookmarkEnd w:id="25"/>
-    </w:p>
     <w:p/>
     <w:p/>
     <w:p/>
-    <w:p/>
-    <w:p/>
     <w:p>
       <w:pPr>
         <w:pStyle w:val="Titre1"/>
       </w:pPr>
       <w:r>
+        <w:t>Conception</w:t>
+      </w:r>
+      <w:bookmarkEnd w:id="25"/>
+    </w:p>
+    <w:p>
+      <w:pPr>
+        <w:pStyle w:val="Titre2"/>
+      </w:pPr>
+      <w:bookmarkStart w:id="26" w:name="_Toc128323769"/>
+      <w:r>
+        <w:t>Architecture</w:t>
+      </w:r>
+      <w:bookmarkEnd w:id="26"/>
+    </w:p>
+    <w:p>
+      <w:pPr>
+        <w:pStyle w:val="Informations"/>
+      </w:pPr>
+      <w:r>
+        <w:t xml:space="preserve">Ce chapitre décrit </w:t>
+      </w:r>
+      <w:r>
+        <w:t xml:space="preserve">de manière avant tout graphique </w:t>
+      </w:r>
+      <w:r>
+        <w:t xml:space="preserve">les divers composants que le projet va </w:t>
+      </w:r>
+      <w:r>
+        <w:t>fournir, ainsi que ses interfaces vers le monde extérieur</w:t>
+      </w:r>
+    </w:p>
+    <w:p>
+      <w:pPr>
+        <w:pStyle w:val="Titre2"/>
+      </w:pPr>
+      <w:bookmarkStart w:id="27" w:name="_Toc128323770"/>
+      <w:r>
+        <w:t>Modèles de donnée</w:t>
+      </w:r>
+      <w:bookmarkEnd w:id="27"/>
+    </w:p>
+    <w:p>
+      <w:pPr>
+        <w:pStyle w:val="Informations"/>
+      </w:pPr>
+      <w:r>
+        <w:t>Ce chapitre est toujours applicable à un projet de développement. Il n’est que parfois applicable à un projet système ou réseau.</w:t>
+      </w:r>
+    </w:p>
+    <w:p>
+      <w:pPr>
+        <w:pStyle w:val="Informations"/>
+      </w:pPr>
+    </w:p>
+    <w:p>
+      <w:pPr>
+        <w:pStyle w:val="Informations"/>
+      </w:pPr>
+      <w:r>
+        <w:t>Le chapitre contient toujours au moins un modèle conceptuel de données (dictionnaire de données)</w:t>
+      </w:r>
+    </w:p>
+    <w:p>
+      <w:pPr>
+        <w:pStyle w:val="Informations"/>
+      </w:pPr>
+    </w:p>
+    <w:p>
+      <w:pPr>
+        <w:pStyle w:val="Informations"/>
+      </w:pPr>
+      <w:r>
+        <w:t>Si le projet inclut une base de données</w:t>
+      </w:r>
+      <w:r>
+        <w:t>, ce chapitre contiendra également un m</w:t>
+      </w:r>
+      <w:r>
+        <w:t>odèle logique des données.</w:t>
+      </w:r>
+    </w:p>
+    <w:p>
+      <w:pPr>
+        <w:pStyle w:val="Titre2"/>
+      </w:pPr>
+      <w:bookmarkStart w:id="28" w:name="_Toc128323771"/>
+      <w:bookmarkEnd w:id="23"/>
+      <w:bookmarkEnd w:id="24"/>
+      <w:r>
         <w:lastRenderedPageBreak/>
-        <w:t>Conception</w:t>
-      </w:r>
-      <w:bookmarkEnd w:id="24"/>
-    </w:p>
-    <w:p>
-      <w:pPr>
-        <w:pStyle w:val="Titre2"/>
-      </w:pPr>
-      <w:bookmarkStart w:id="26" w:name="_Toc128323769"/>
-      <w:r>
-        <w:t>Architecture</w:t>
-      </w:r>
-      <w:bookmarkEnd w:id="26"/>
-    </w:p>
-    <w:p>
-      <w:pPr>
-        <w:pStyle w:val="Informations"/>
-      </w:pPr>
-      <w:r>
-        <w:t xml:space="preserve">Ce chapitre décrit </w:t>
-      </w:r>
-      <w:r>
-        <w:t xml:space="preserve">de manière avant tout graphique </w:t>
-      </w:r>
-      <w:r>
-        <w:t xml:space="preserve">les divers composants que le projet va </w:t>
-      </w:r>
-      <w:r>
-        <w:t>fournir, ainsi que ses interfaces vers le monde extérieur</w:t>
-      </w:r>
-    </w:p>
-    <w:p>
-      <w:pPr>
-        <w:pStyle w:val="Titre2"/>
-      </w:pPr>
-      <w:bookmarkStart w:id="27" w:name="_Toc128323770"/>
-      <w:r>
-        <w:t>Modèles de donnée</w:t>
-      </w:r>
-      <w:bookmarkEnd w:id="27"/>
-    </w:p>
-    <w:p>
-      <w:pPr>
-        <w:pStyle w:val="Informations"/>
-      </w:pPr>
-      <w:r>
-        <w:t>Ce chapitre est toujours applicable à un projet de développement. Il n’est que parfois applicable à un projet système ou réseau.</w:t>
-      </w:r>
-    </w:p>
-    <w:p>
-      <w:pPr>
-        <w:pStyle w:val="Informations"/>
-      </w:pPr>
-    </w:p>
-    <w:p>
-      <w:pPr>
-        <w:pStyle w:val="Informations"/>
-      </w:pPr>
-      <w:r>
-        <w:t>Le chapitre contient toujours au moins un modèle conceptuel de données (dictionnaire de données)</w:t>
-      </w:r>
-    </w:p>
-    <w:p>
-      <w:pPr>
-        <w:pStyle w:val="Informations"/>
-      </w:pPr>
-    </w:p>
-    <w:p>
-      <w:pPr>
-        <w:pStyle w:val="Informations"/>
-      </w:pPr>
-      <w:r>
-        <w:t>Si le projet inclut une base de données</w:t>
-      </w:r>
-      <w:r>
-        <w:t>, ce chapitre contiendra également un m</w:t>
-      </w:r>
-      <w:r>
-        <w:t>odèle logique des données.</w:t>
-      </w:r>
-    </w:p>
-    <w:p>
-      <w:pPr>
-        <w:pStyle w:val="Titre2"/>
-      </w:pPr>
-      <w:bookmarkStart w:id="28" w:name="_Toc128323771"/>
-      <w:bookmarkEnd w:id="22"/>
-      <w:bookmarkEnd w:id="23"/>
-      <w:r>
         <w:t>Implémentations spécifiques</w:t>
       </w:r>
       <w:bookmarkEnd w:id="28"/>
@@ -5801,7 +6093,6 @@
       <w:bookmarkStart w:id="45" w:name="_Toc165969653"/>
       <w:bookmarkStart w:id="46" w:name="_Toc128323780"/>
       <w:r>
-        <w:lastRenderedPageBreak/>
         <w:t>Conclusion</w:t>
       </w:r>
       <w:bookmarkEnd w:id="45"/>
@@ -5920,6 +6211,7 @@
         </w:numPr>
       </w:pPr>
       <w:r>
+        <w:lastRenderedPageBreak/>
         <w:t>Q</w:t>
       </w:r>
       <w:r>
@@ -6146,12 +6438,8 @@
       </w:r>
     </w:p>
     <w:sectPr>
-      <w:headerReference w:type="even" r:id="rId12"/>
-      <w:headerReference w:type="default" r:id="rId13"/>
-      <w:footerReference w:type="even" r:id="rId14"/>
-      <w:footerReference w:type="default" r:id="rId15"/>
-      <w:headerReference w:type="first" r:id="rId16"/>
-      <w:footerReference w:type="first" r:id="rId17"/>
+      <w:headerReference w:type="default" r:id="rId12"/>
+      <w:footerReference w:type="default" r:id="rId13"/>
       <w:pgSz w:w="11906" w:h="16838" w:code="9"/>
       <w:pgMar w:top="1418" w:right="1418" w:bottom="1418" w:left="1418" w:header="709" w:footer="709" w:gutter="0"/>
       <w:cols w:space="708"/>
@@ -6182,16 +6470,6 @@
 </file>
 
 <file path=word/footer1.xml><?xml version="1.0" encoding="utf-8"?>
-<w:ftr xmlns:wpc="http://schemas.microsoft.com/office/word/2010/wordprocessingCanvas" xmlns:cx="http://schemas.microsoft.com/office/drawing/2014/chartex" xmlns:cx1="http://schemas.microsoft.com/office/drawing/2015/9/8/chartex" xmlns:mc="http://schemas.openxmlformats.org/markup-compatibility/2006" xmlns:o="urn:schemas-microsoft-com:office:office" xmlns:r="http://schemas.openxmlformats.org/officeDocument/2006/relationships" xmlns:m="http://schemas.openxmlformats.org/officeDocument/2006/math" xmlns:v="urn:schemas-microsoft-com:vml" xmlns:wp14="http://schemas.microsoft.com/office/word/2010/wordprocessingDrawing" xmlns:wp="http://schemas.openxmlformats.org/drawingml/2006/wordprocessingDrawing" xmlns:w10="urn:schemas-microsoft-com:office:word" xmlns:w="http://schemas.openxmlformats.org/wordprocessingml/2006/main" xmlns:w14="http://schemas.microsoft.com/office/word/2010/wordml" xmlns:w15="http://schemas.microsoft.com/office/word/2012/wordml" xmlns:w16se="http://schemas.microsoft.com/office/word/2015/wordml/symex" xmlns:wpg="http://schemas.microsoft.com/office/word/2010/wordprocessingGroup" xmlns:wpi="http://schemas.microsoft.com/office/word/2010/wordprocessingInk" xmlns:wne="http://schemas.microsoft.com/office/word/2006/wordml" xmlns:wps="http://schemas.microsoft.com/office/word/2010/wordprocessingShape" mc:Ignorable="w14 w15 w16se wp14">
-  <w:p>
-    <w:pPr>
-      <w:pStyle w:val="Pieddepage"/>
-    </w:pPr>
-  </w:p>
-</w:ftr>
-</file>
-
-<file path=word/footer2.xml><?xml version="1.0" encoding="utf-8"?>
 <w:ftr xmlns:wpc="http://schemas.microsoft.com/office/word/2010/wordprocessingCanvas" xmlns:cx="http://schemas.microsoft.com/office/drawing/2014/chartex" xmlns:cx1="http://schemas.microsoft.com/office/drawing/2015/9/8/chartex" xmlns:mc="http://schemas.openxmlformats.org/markup-compatibility/2006" xmlns:o="urn:schemas-microsoft-com:office:office" xmlns:r="http://schemas.openxmlformats.org/officeDocument/2006/relationships" xmlns:m="http://schemas.openxmlformats.org/officeDocument/2006/math" xmlns:v="urn:schemas-microsoft-com:vml" xmlns:wp14="http://schemas.microsoft.com/office/word/2010/wordprocessingDrawing" xmlns:wp="http://schemas.openxmlformats.org/drawingml/2006/wordprocessingDrawing" xmlns:w10="urn:schemas-microsoft-com:office:word" xmlns:w="http://schemas.openxmlformats.org/wordprocessingml/2006/main" xmlns:w14="http://schemas.microsoft.com/office/word/2010/wordml" xmlns:w15="http://schemas.microsoft.com/office/word/2012/wordml" xmlns:w16se="http://schemas.microsoft.com/office/word/2015/wordml/symex" xmlns:wpg="http://schemas.microsoft.com/office/word/2010/wordprocessingGroup" xmlns:wpi="http://schemas.microsoft.com/office/word/2010/wordprocessingInk" xmlns:wne="http://schemas.microsoft.com/office/word/2006/wordml" xmlns:wps="http://schemas.microsoft.com/office/word/2010/wordprocessingShape" mc:Ignorable="w14 w15 w16se wp14">
   <w:tbl>
     <w:tblPr>
@@ -6208,9 +6486,9 @@
       <w:tblLook w:val="01E0" w:firstRow="1" w:lastRow="1" w:firstColumn="1" w:lastColumn="1" w:noHBand="0" w:noVBand="0"/>
     </w:tblPr>
     <w:tblGrid>
-      <w:gridCol w:w="3432"/>
-      <w:gridCol w:w="2610"/>
-      <w:gridCol w:w="3028"/>
+      <w:gridCol w:w="3428"/>
+      <w:gridCol w:w="2612"/>
+      <w:gridCol w:w="3030"/>
     </w:tblGrid>
     <w:tr>
       <w:trPr>
@@ -6236,16 +6514,38 @@
             </w:rPr>
             <w:t> :</w:t>
           </w:r>
-          <w:fldSimple w:instr=" AUTHOR   \* MERGEFORMAT ">
-            <w:r>
-              <w:rPr>
-                <w:rFonts w:cs="Arial"/>
-                <w:noProof/>
-                <w:szCs w:val="16"/>
-              </w:rPr>
-              <w:t>Théo Richard</w:t>
-            </w:r>
-          </w:fldSimple>
+          <w:r>
+            <w:rPr>
+              <w:rFonts w:cs="Arial"/>
+              <w:szCs w:val="16"/>
+            </w:rPr>
+            <w:t xml:space="preserve"> </w:t>
+          </w:r>
+          <w:r>
+            <w:fldChar w:fldCharType="begin"/>
+          </w:r>
+          <w:r>
+            <w:instrText xml:space="preserve"> AUTHOR   \* MERGEFORMAT </w:instrText>
+          </w:r>
+          <w:r>
+            <w:fldChar w:fldCharType="separate"/>
+          </w:r>
+          <w:r>
+            <w:rPr>
+              <w:rFonts w:cs="Arial"/>
+              <w:noProof/>
+              <w:szCs w:val="16"/>
+            </w:rPr>
+            <w:t>Théo Richard</w:t>
+          </w:r>
+          <w:r>
+            <w:rPr>
+              <w:rFonts w:cs="Arial"/>
+              <w:noProof/>
+              <w:szCs w:val="16"/>
+            </w:rPr>
+            <w:fldChar w:fldCharType="end"/>
+          </w:r>
         </w:p>
         <w:p>
           <w:pPr>
@@ -6365,13 +6665,6 @@
             <w:t xml:space="preserve">Modifié par : </w:t>
           </w:r>
           <w:r>
-            <w:rPr>
-              <w:rFonts w:cs="Arial"/>
-              <w:szCs w:val="16"/>
-            </w:rPr>
-            <w:t>X. Carrel</w:t>
-          </w:r>
-          <w:r>
             <w:fldChar w:fldCharType="begin"/>
           </w:r>
           <w:r>
@@ -6448,7 +6741,7 @@
               <w:noProof/>
               <w:szCs w:val="16"/>
             </w:rPr>
-            <w:t>6</w:t>
+            <w:t>5</w:t>
           </w:r>
           <w:r>
             <w:rPr>
@@ -6497,7 +6790,7 @@
               <w:noProof/>
               <w:szCs w:val="16"/>
             </w:rPr>
-            <w:t>7</w:t>
+            <w:t>8</w:t>
           </w:r>
           <w:r>
             <w:rPr>
@@ -6564,7 +6857,7 @@
               <w:noProof/>
               <w:szCs w:val="16"/>
             </w:rPr>
-            <w:t>30.01.2024 15:54</w:t>
+            <w:t>06.02.2024 15:37</w:t>
           </w:r>
           <w:r>
             <w:rPr>
@@ -6600,16 +6893,31 @@
             </w:rPr>
             <w:t xml:space="preserve">Version: </w:t>
           </w:r>
-          <w:fldSimple w:instr=" REVNUM   \* MERGEFORMAT ">
-            <w:r>
-              <w:rPr>
-                <w:rFonts w:cs="Arial"/>
-                <w:noProof/>
-                <w:szCs w:val="16"/>
-              </w:rPr>
-              <w:t>14</w:t>
-            </w:r>
-          </w:fldSimple>
+          <w:r>
+            <w:fldChar w:fldCharType="begin"/>
+          </w:r>
+          <w:r>
+            <w:instrText xml:space="preserve"> REVNUM   \* MERGEFORMAT </w:instrText>
+          </w:r>
+          <w:r>
+            <w:fldChar w:fldCharType="separate"/>
+          </w:r>
+          <w:r>
+            <w:rPr>
+              <w:rFonts w:cs="Arial"/>
+              <w:noProof/>
+              <w:szCs w:val="16"/>
+            </w:rPr>
+            <w:t>19</w:t>
+          </w:r>
+          <w:r>
+            <w:rPr>
+              <w:rFonts w:cs="Arial"/>
+              <w:noProof/>
+              <w:szCs w:val="16"/>
+            </w:rPr>
+            <w:fldChar w:fldCharType="end"/>
+          </w:r>
           <w:r>
             <w:rPr>
               <w:rFonts w:cs="Arial"/>
@@ -6644,7 +6952,7 @@
               <w:noProof/>
               <w:szCs w:val="16"/>
             </w:rPr>
-            <w:t>30.01.2024 15:54</w:t>
+            <w:t>06.02.2024 15:37</w:t>
           </w:r>
           <w:r>
             <w:rPr>
@@ -6670,16 +6978,31 @@
               <w:szCs w:val="16"/>
             </w:rPr>
           </w:pPr>
-          <w:fldSimple w:instr=" FILENAME  \* FirstCap  \* MERGEFORMAT ">
-            <w:r>
-              <w:rPr>
-                <w:rFonts w:cs="Arial"/>
-                <w:noProof/>
-                <w:szCs w:val="16"/>
-              </w:rPr>
-              <w:t>R-306-TRD01-306Latruelle.docx</w:t>
-            </w:r>
-          </w:fldSimple>
+          <w:r>
+            <w:fldChar w:fldCharType="begin"/>
+          </w:r>
+          <w:r>
+            <w:instrText xml:space="preserve"> FILENAME  \* FirstCap  \* MERGEFORMAT </w:instrText>
+          </w:r>
+          <w:r>
+            <w:fldChar w:fldCharType="separate"/>
+          </w:r>
+          <w:r>
+            <w:rPr>
+              <w:rFonts w:cs="Arial"/>
+              <w:noProof/>
+              <w:szCs w:val="16"/>
+            </w:rPr>
+            <w:t>R-306-TRD01-306Latruelle.docx</w:t>
+          </w:r>
+          <w:r>
+            <w:rPr>
+              <w:rFonts w:cs="Arial"/>
+              <w:noProof/>
+              <w:szCs w:val="16"/>
+            </w:rPr>
+            <w:fldChar w:fldCharType="end"/>
+          </w:r>
         </w:p>
       </w:tc>
     </w:tr>
@@ -6696,16 +7019,6 @@
 </w:ftr>
 </file>
 
-<file path=word/footer3.xml><?xml version="1.0" encoding="utf-8"?>
-<w:ftr xmlns:wpc="http://schemas.microsoft.com/office/word/2010/wordprocessingCanvas" xmlns:cx="http://schemas.microsoft.com/office/drawing/2014/chartex" xmlns:cx1="http://schemas.microsoft.com/office/drawing/2015/9/8/chartex" xmlns:mc="http://schemas.openxmlformats.org/markup-compatibility/2006" xmlns:o="urn:schemas-microsoft-com:office:office" xmlns:r="http://schemas.openxmlformats.org/officeDocument/2006/relationships" xmlns:m="http://schemas.openxmlformats.org/officeDocument/2006/math" xmlns:v="urn:schemas-microsoft-com:vml" xmlns:wp14="http://schemas.microsoft.com/office/word/2010/wordprocessingDrawing" xmlns:wp="http://schemas.openxmlformats.org/drawingml/2006/wordprocessingDrawing" xmlns:w10="urn:schemas-microsoft-com:office:word" xmlns:w="http://schemas.openxmlformats.org/wordprocessingml/2006/main" xmlns:w14="http://schemas.microsoft.com/office/word/2010/wordml" xmlns:w15="http://schemas.microsoft.com/office/word/2012/wordml" xmlns:w16se="http://schemas.microsoft.com/office/word/2015/wordml/symex" xmlns:wpg="http://schemas.microsoft.com/office/word/2010/wordprocessingGroup" xmlns:wpi="http://schemas.microsoft.com/office/word/2010/wordprocessingInk" xmlns:wne="http://schemas.microsoft.com/office/word/2006/wordml" xmlns:wps="http://schemas.microsoft.com/office/word/2010/wordprocessingShape" mc:Ignorable="w14 w15 w16se wp14">
-  <w:p>
-    <w:pPr>
-      <w:pStyle w:val="Pieddepage"/>
-    </w:pPr>
-  </w:p>
-</w:ftr>
-</file>
-
 <file path=word/footnotes.xml><?xml version="1.0" encoding="utf-8"?>
 <w:footnotes xmlns:wpc="http://schemas.microsoft.com/office/word/2010/wordprocessingCanvas" xmlns:cx="http://schemas.microsoft.com/office/drawing/2014/chartex" xmlns:cx1="http://schemas.microsoft.com/office/drawing/2015/9/8/chartex" xmlns:mc="http://schemas.openxmlformats.org/markup-compatibility/2006" xmlns:o="urn:schemas-microsoft-com:office:office" xmlns:r="http://schemas.openxmlformats.org/officeDocument/2006/relationships" xmlns:m="http://schemas.openxmlformats.org/officeDocument/2006/math" xmlns:v="urn:schemas-microsoft-com:vml" xmlns:wp14="http://schemas.microsoft.com/office/word/2010/wordprocessingDrawing" xmlns:wp="http://schemas.openxmlformats.org/drawingml/2006/wordprocessingDrawing" xmlns:w10="urn:schemas-microsoft-com:office:word" xmlns:w="http://schemas.openxmlformats.org/wordprocessingml/2006/main" xmlns:w14="http://schemas.microsoft.com/office/word/2010/wordml" xmlns:w15="http://schemas.microsoft.com/office/word/2012/wordml" xmlns:w16se="http://schemas.microsoft.com/office/word/2015/wordml/symex" xmlns:wpg="http://schemas.microsoft.com/office/word/2010/wordprocessingGroup" xmlns:wpi="http://schemas.microsoft.com/office/word/2010/wordprocessingInk" xmlns:wne="http://schemas.microsoft.com/office/word/2006/wordml" xmlns:wps="http://schemas.microsoft.com/office/word/2010/wordprocessingShape" mc:Ignorable="w14 w15 w16se wp14">
   <w:footnote w:type="separator" w:id="-1">
@@ -6726,16 +7039,6 @@
 </file>
 
 <file path=word/header1.xml><?xml version="1.0" encoding="utf-8"?>
-<w:hdr xmlns:wpc="http://schemas.microsoft.com/office/word/2010/wordprocessingCanvas" xmlns:cx="http://schemas.microsoft.com/office/drawing/2014/chartex" xmlns:cx1="http://schemas.microsoft.com/office/drawing/2015/9/8/chartex" xmlns:mc="http://schemas.openxmlformats.org/markup-compatibility/2006" xmlns:o="urn:schemas-microsoft-com:office:office" xmlns:r="http://schemas.openxmlformats.org/officeDocument/2006/relationships" xmlns:m="http://schemas.openxmlformats.org/officeDocument/2006/math" xmlns:v="urn:schemas-microsoft-com:vml" xmlns:wp14="http://schemas.microsoft.com/office/word/2010/wordprocessingDrawing" xmlns:wp="http://schemas.openxmlformats.org/drawingml/2006/wordprocessingDrawing" xmlns:w10="urn:schemas-microsoft-com:office:word" xmlns:w="http://schemas.openxmlformats.org/wordprocessingml/2006/main" xmlns:w14="http://schemas.microsoft.com/office/word/2010/wordml" xmlns:w15="http://schemas.microsoft.com/office/word/2012/wordml" xmlns:w16se="http://schemas.microsoft.com/office/word/2015/wordml/symex" xmlns:wpg="http://schemas.microsoft.com/office/word/2010/wordprocessingGroup" xmlns:wpi="http://schemas.microsoft.com/office/word/2010/wordprocessingInk" xmlns:wne="http://schemas.microsoft.com/office/word/2006/wordml" xmlns:wps="http://schemas.microsoft.com/office/word/2010/wordprocessingShape" mc:Ignorable="w14 w15 w16se wp14">
-  <w:p>
-    <w:pPr>
-      <w:pStyle w:val="En-tte"/>
-    </w:pPr>
-  </w:p>
-</w:hdr>
-</file>
-
-<file path=word/header2.xml><?xml version="1.0" encoding="utf-8"?>
 <w:hdr xmlns:wpc="http://schemas.microsoft.com/office/word/2010/wordprocessingCanvas" xmlns:cx="http://schemas.microsoft.com/office/drawing/2014/chartex" xmlns:cx1="http://schemas.microsoft.com/office/drawing/2015/9/8/chartex" xmlns:mc="http://schemas.openxmlformats.org/markup-compatibility/2006" xmlns:o="urn:schemas-microsoft-com:office:office" xmlns:r="http://schemas.openxmlformats.org/officeDocument/2006/relationships" xmlns:m="http://schemas.openxmlformats.org/officeDocument/2006/math" xmlns:v="urn:schemas-microsoft-com:vml" xmlns:wp14="http://schemas.microsoft.com/office/word/2010/wordprocessingDrawing" xmlns:wp="http://schemas.openxmlformats.org/drawingml/2006/wordprocessingDrawing" xmlns:w10="urn:schemas-microsoft-com:office:word" xmlns:w="http://schemas.openxmlformats.org/wordprocessingml/2006/main" xmlns:w14="http://schemas.microsoft.com/office/word/2010/wordml" xmlns:w15="http://schemas.microsoft.com/office/word/2012/wordml" xmlns:w16se="http://schemas.microsoft.com/office/word/2015/wordml/symex" xmlns:wpg="http://schemas.microsoft.com/office/word/2010/wordprocessingGroup" xmlns:wpi="http://schemas.microsoft.com/office/word/2010/wordprocessingInk" xmlns:wne="http://schemas.microsoft.com/office/word/2006/wordml" xmlns:wps="http://schemas.microsoft.com/office/word/2010/wordprocessingShape" mc:Ignorable="w14 w15 w16se wp14">
   <w:tbl>
     <w:tblPr>
@@ -6853,16 +7156,6 @@
 </w:hdr>
 </file>
 
-<file path=word/header3.xml><?xml version="1.0" encoding="utf-8"?>
-<w:hdr xmlns:wpc="http://schemas.microsoft.com/office/word/2010/wordprocessingCanvas" xmlns:cx="http://schemas.microsoft.com/office/drawing/2014/chartex" xmlns:cx1="http://schemas.microsoft.com/office/drawing/2015/9/8/chartex" xmlns:mc="http://schemas.openxmlformats.org/markup-compatibility/2006" xmlns:o="urn:schemas-microsoft-com:office:office" xmlns:r="http://schemas.openxmlformats.org/officeDocument/2006/relationships" xmlns:m="http://schemas.openxmlformats.org/officeDocument/2006/math" xmlns:v="urn:schemas-microsoft-com:vml" xmlns:wp14="http://schemas.microsoft.com/office/word/2010/wordprocessingDrawing" xmlns:wp="http://schemas.openxmlformats.org/drawingml/2006/wordprocessingDrawing" xmlns:w10="urn:schemas-microsoft-com:office:word" xmlns:w="http://schemas.openxmlformats.org/wordprocessingml/2006/main" xmlns:w14="http://schemas.microsoft.com/office/word/2010/wordml" xmlns:w15="http://schemas.microsoft.com/office/word/2012/wordml" xmlns:w16se="http://schemas.microsoft.com/office/word/2015/wordml/symex" xmlns:wpg="http://schemas.microsoft.com/office/word/2010/wordprocessingGroup" xmlns:wpi="http://schemas.microsoft.com/office/word/2010/wordprocessingInk" xmlns:wne="http://schemas.microsoft.com/office/word/2006/wordml" xmlns:wps="http://schemas.microsoft.com/office/word/2010/wordprocessingShape" mc:Ignorable="w14 w15 w16se wp14">
-  <w:p>
-    <w:pPr>
-      <w:pStyle w:val="En-tte"/>
-    </w:pPr>
-  </w:p>
-</w:hdr>
-</file>
-
 <file path=word/numbering.xml><?xml version="1.0" encoding="utf-8"?>
 <w:numbering xmlns:wpc="http://schemas.microsoft.com/office/word/2010/wordprocessingCanvas" xmlns:cx="http://schemas.microsoft.com/office/drawing/2014/chartex" xmlns:cx1="http://schemas.microsoft.com/office/drawing/2015/9/8/chartex" xmlns:mc="http://schemas.openxmlformats.org/markup-compatibility/2006" xmlns:o="urn:schemas-microsoft-com:office:office" xmlns:r="http://schemas.openxmlformats.org/officeDocument/2006/relationships" xmlns:m="http://schemas.openxmlformats.org/officeDocument/2006/math" xmlns:v="urn:schemas-microsoft-com:vml" xmlns:wp14="http://schemas.microsoft.com/office/word/2010/wordprocessingDrawing" xmlns:wp="http://schemas.openxmlformats.org/drawingml/2006/wordprocessingDrawing" xmlns:w10="urn:schemas-microsoft-com:office:word" xmlns:w="http://schemas.openxmlformats.org/wordprocessingml/2006/main" xmlns:w14="http://schemas.microsoft.com/office/word/2010/wordml" xmlns:w15="http://schemas.microsoft.com/office/word/2012/wordml" xmlns:w16se="http://schemas.microsoft.com/office/word/2015/wordml/symex" xmlns:wpg="http://schemas.microsoft.com/office/word/2010/wordprocessingGroup" xmlns:wpi="http://schemas.microsoft.com/office/word/2010/wordprocessingInk" xmlns:wne="http://schemas.microsoft.com/office/word/2006/wordml" xmlns:wps="http://schemas.microsoft.com/office/word/2010/wordprocessingShape" mc:Ignorable="w14 w15 w16se wp14">
   <w:numPicBullet w:numPicBulletId="0">
@@ -6886,7 +7179,7 @@
         <v:path o:extrusionok="f" gradientshapeok="t" o:connecttype="rect"/>
         <o:lock v:ext="edit" aspectratio="t"/>
       </v:shapetype>
-      <v:shape id="_x0000_i1038" type="#_x0000_t75" style="width:12pt;height:12pt" o:bullet="t">
+      <v:shape id="_x0000_i1049" type="#_x0000_t75" style="width:12pt;height:12pt" o:bullet="t">
         <v:imagedata r:id="rId1" o:title="BD10263_"/>
       </v:shape>
     </w:pict>
@@ -7457,6 +7750,119 @@
     </w:lvl>
   </w:abstractNum>
   <w:abstractNum w:abstractNumId="5" w15:restartNumberingAfterBreak="0">
+    <w:nsid w:val="47EA2646"/>
+    <w:multiLevelType w:val="hybridMultilevel"/>
+    <w:tmpl w:val="F04E7370"/>
+    <w:lvl w:ilvl="0" w:tplc="100C0001">
+      <w:start w:val="1"/>
+      <w:numFmt w:val="bullet"/>
+      <w:lvlText w:val=""/>
+      <w:lvlJc w:val="left"/>
+      <w:pPr>
+        <w:ind w:left="720" w:hanging="360"/>
+      </w:pPr>
+      <w:rPr>
+        <w:rFonts w:ascii="Symbol" w:hAnsi="Symbol" w:hint="default"/>
+      </w:rPr>
+    </w:lvl>
+    <w:lvl w:ilvl="1" w:tplc="100C0003" w:tentative="1">
+      <w:start w:val="1"/>
+      <w:numFmt w:val="bullet"/>
+      <w:lvlText w:val="o"/>
+      <w:lvlJc w:val="left"/>
+      <w:pPr>
+        <w:ind w:left="1440" w:hanging="360"/>
+      </w:pPr>
+      <w:rPr>
+        <w:rFonts w:ascii="Courier New" w:hAnsi="Courier New" w:cs="Courier New" w:hint="default"/>
+      </w:rPr>
+    </w:lvl>
+    <w:lvl w:ilvl="2" w:tplc="100C0005" w:tentative="1">
+      <w:start w:val="1"/>
+      <w:numFmt w:val="bullet"/>
+      <w:lvlText w:val=""/>
+      <w:lvlJc w:val="left"/>
+      <w:pPr>
+        <w:ind w:left="2160" w:hanging="360"/>
+      </w:pPr>
+      <w:rPr>
+        <w:rFonts w:ascii="Wingdings" w:hAnsi="Wingdings" w:hint="default"/>
+      </w:rPr>
+    </w:lvl>
+    <w:lvl w:ilvl="3" w:tplc="100C0001" w:tentative="1">
+      <w:start w:val="1"/>
+      <w:numFmt w:val="bullet"/>
+      <w:lvlText w:val=""/>
+      <w:lvlJc w:val="left"/>
+      <w:pPr>
+        <w:ind w:left="2880" w:hanging="360"/>
+      </w:pPr>
+      <w:rPr>
+        <w:rFonts w:ascii="Symbol" w:hAnsi="Symbol" w:hint="default"/>
+      </w:rPr>
+    </w:lvl>
+    <w:lvl w:ilvl="4" w:tplc="100C0003" w:tentative="1">
+      <w:start w:val="1"/>
+      <w:numFmt w:val="bullet"/>
+      <w:lvlText w:val="o"/>
+      <w:lvlJc w:val="left"/>
+      <w:pPr>
+        <w:ind w:left="3600" w:hanging="360"/>
+      </w:pPr>
+      <w:rPr>
+        <w:rFonts w:ascii="Courier New" w:hAnsi="Courier New" w:cs="Courier New" w:hint="default"/>
+      </w:rPr>
+    </w:lvl>
+    <w:lvl w:ilvl="5" w:tplc="100C0005" w:tentative="1">
+      <w:start w:val="1"/>
+      <w:numFmt w:val="bullet"/>
+      <w:lvlText w:val=""/>
+      <w:lvlJc w:val="left"/>
+      <w:pPr>
+        <w:ind w:left="4320" w:hanging="360"/>
+      </w:pPr>
+      <w:rPr>
+        <w:rFonts w:ascii="Wingdings" w:hAnsi="Wingdings" w:hint="default"/>
+      </w:rPr>
+    </w:lvl>
+    <w:lvl w:ilvl="6" w:tplc="100C0001" w:tentative="1">
+      <w:start w:val="1"/>
+      <w:numFmt w:val="bullet"/>
+      <w:lvlText w:val=""/>
+      <w:lvlJc w:val="left"/>
+      <w:pPr>
+        <w:ind w:left="5040" w:hanging="360"/>
+      </w:pPr>
+      <w:rPr>
+        <w:rFonts w:ascii="Symbol" w:hAnsi="Symbol" w:hint="default"/>
+      </w:rPr>
+    </w:lvl>
+    <w:lvl w:ilvl="7" w:tplc="100C0003" w:tentative="1">
+      <w:start w:val="1"/>
+      <w:numFmt w:val="bullet"/>
+      <w:lvlText w:val="o"/>
+      <w:lvlJc w:val="left"/>
+      <w:pPr>
+        <w:ind w:left="5760" w:hanging="360"/>
+      </w:pPr>
+      <w:rPr>
+        <w:rFonts w:ascii="Courier New" w:hAnsi="Courier New" w:cs="Courier New" w:hint="default"/>
+      </w:rPr>
+    </w:lvl>
+    <w:lvl w:ilvl="8" w:tplc="100C0005" w:tentative="1">
+      <w:start w:val="1"/>
+      <w:numFmt w:val="bullet"/>
+      <w:lvlText w:val=""/>
+      <w:lvlJc w:val="left"/>
+      <w:pPr>
+        <w:ind w:left="6480" w:hanging="360"/>
+      </w:pPr>
+      <w:rPr>
+        <w:rFonts w:ascii="Wingdings" w:hAnsi="Wingdings" w:hint="default"/>
+      </w:rPr>
+    </w:lvl>
+  </w:abstractNum>
+  <w:abstractNum w:abstractNumId="6" w15:restartNumberingAfterBreak="0">
     <w:nsid w:val="4AC47D34"/>
     <w:multiLevelType w:val="hybridMultilevel"/>
     <w:tmpl w:val="2F984ECE"/>
@@ -7582,7 +7988,7 @@
     <w:abstractNumId w:val="4"/>
   </w:num>
   <w:num w:numId="5">
-    <w:abstractNumId w:val="5"/>
+    <w:abstractNumId w:val="6"/>
   </w:num>
   <w:num w:numId="6">
     <w:abstractNumId w:val="1"/>
@@ -7646,6 +8052,9 @@
     <w:lvlOverride w:ilvl="8">
       <w:startOverride w:val="1"/>
     </w:lvlOverride>
+  </w:num>
+  <w:num w:numId="9">
+    <w:abstractNumId w:val="5"/>
   </w:num>
   <w:numIdMacAtCleanup w:val="6"/>
 </w:numbering>
@@ -8749,6 +9158,17 @@
       <w:rFonts w:asciiTheme="majorHAnsi" w:hAnsiTheme="majorHAnsi"/>
     </w:rPr>
   </w:style>
+  <w:style w:type="paragraph" w:styleId="Paragraphedeliste">
+    <w:name w:val="List Paragraph"/>
+    <w:basedOn w:val="Normal"/>
+    <w:uiPriority w:val="34"/>
+    <w:qFormat/>
+    <w:rsid w:val="00683180"/>
+    <w:pPr>
+      <w:ind w:left="720"/>
+      <w:contextualSpacing/>
+    </w:pPr>
+  </w:style>
 </w:styles>
 </file>
 
@@ -9039,15 +9459,6 @@
 </file>
 
 <file path=customXml/item1.xml><?xml version="1.0" encoding="utf-8"?>
-<?mso-contentType ?>
-<FormTemplates xmlns="http://schemas.microsoft.com/sharepoint/v3/contenttype/forms">
-  <Display>DocumentLibraryForm</Display>
-  <Edit>DocumentLibraryForm</Edit>
-  <New>DocumentLibraryForm</New>
-</FormTemplates>
-</file>
-
-<file path=customXml/item2.xml><?xml version="1.0" encoding="utf-8"?>
 <p:properties xmlns:p="http://schemas.microsoft.com/office/2006/metadata/properties" xmlns:xsi="http://www.w3.org/2001/XMLSchema-instance" xmlns:pc="http://schemas.microsoft.com/office/infopath/2007/PartnerControls">
   <documentManagement>
     <lcf76f155ced4ddcb4097134ff3c332f xmlns="a1b10758-7132-46a4-a2fe-7a2cf46f51f4">
@@ -9056,6 +9467,15 @@
     <TaxCatchAll xmlns="f7d9f5a6-831d-4621-8c77-cbcaf993e406" xsi:nil="true"/>
   </documentManagement>
 </p:properties>
+</file>
+
+<file path=customXml/item2.xml><?xml version="1.0" encoding="utf-8"?>
+<?mso-contentType ?>
+<FormTemplates xmlns="http://schemas.microsoft.com/sharepoint/v3/contenttype/forms">
+  <Display>DocumentLibraryForm</Display>
+  <Edit>DocumentLibraryForm</Edit>
+  <New>DocumentLibraryForm</New>
+</FormTemplates>
 </file>
 
 <file path=customXml/item3.xml><?xml version="1.0" encoding="utf-8"?>
@@ -9318,20 +9738,20 @@
 </file>
 
 <file path=customXml/itemProps1.xml><?xml version="1.0" encoding="utf-8"?>
-<ds:datastoreItem xmlns:ds="http://schemas.openxmlformats.org/officeDocument/2006/customXml" ds:itemID="{6C3F7A66-EDE3-46FD-83EB-3C265E5D2669}">
-  <ds:schemaRefs>
-    <ds:schemaRef ds:uri="http://schemas.microsoft.com/sharepoint/v3/contenttype/forms"/>
-  </ds:schemaRefs>
-</ds:datastoreItem>
-</file>
-
-<file path=customXml/itemProps2.xml><?xml version="1.0" encoding="utf-8"?>
 <ds:datastoreItem xmlns:ds="http://schemas.openxmlformats.org/officeDocument/2006/customXml" ds:itemID="{2319CDB8-A2CD-412D-8359-13E6B4DF1FF4}">
   <ds:schemaRefs>
     <ds:schemaRef ds:uri="http://schemas.microsoft.com/office/2006/metadata/properties"/>
     <ds:schemaRef ds:uri="http://schemas.microsoft.com/office/infopath/2007/PartnerControls"/>
     <ds:schemaRef ds:uri="a1b10758-7132-46a4-a2fe-7a2cf46f51f4"/>
     <ds:schemaRef ds:uri="f7d9f5a6-831d-4621-8c77-cbcaf993e406"/>
+  </ds:schemaRefs>
+</ds:datastoreItem>
+</file>
+
+<file path=customXml/itemProps2.xml><?xml version="1.0" encoding="utf-8"?>
+<ds:datastoreItem xmlns:ds="http://schemas.openxmlformats.org/officeDocument/2006/customXml" ds:itemID="{6C3F7A66-EDE3-46FD-83EB-3C265E5D2669}">
+  <ds:schemaRefs>
+    <ds:schemaRef ds:uri="http://schemas.microsoft.com/sharepoint/v3/contenttype/forms"/>
   </ds:schemaRefs>
 </ds:datastoreItem>
 </file>
@@ -9356,7 +9776,7 @@
 </file>
 
 <file path=customXml/itemProps4.xml><?xml version="1.0" encoding="utf-8"?>
-<ds:datastoreItem xmlns:ds="http://schemas.openxmlformats.org/officeDocument/2006/customXml" ds:itemID="{54F21FEB-C0C9-49B7-BDE1-DF3C655C2082}">
+<ds:datastoreItem xmlns:ds="http://schemas.openxmlformats.org/officeDocument/2006/customXml" ds:itemID="{EE03FBE9-436F-42ED-9FB9-A8E810B91B26}">
   <ds:schemaRefs>
     <ds:schemaRef ds:uri="http://schemas.openxmlformats.org/officeDocument/2006/bibliography"/>
   </ds:schemaRefs>

</xml_diff>